<commit_message>
fixing the navgation bar for mobile use
</commit_message>
<xml_diff>
--- a/README.docx
+++ b/README.docx
@@ -59,14 +59,19 @@
       <w:r>
         <w:t>The editor’s which I have used was brackets and notes</w:t>
       </w:r>
+      <w:r>
+        <w:t xml:space="preserve">. </w:t>
+      </w:r>
+    </w:p>
+    <w:p>
+      <w:r>
+        <w:t>The web browser which I have used is Google Chome.</w:t>
+      </w:r>
+    </w:p>
+    <w:p>
       <w:bookmarkStart w:id="0" w:name="_GoBack"/>
       <w:bookmarkEnd w:id="0"/>
-      <w:r>
-        <w:t xml:space="preserve">. </w:t>
-      </w:r>
-    </w:p>
-    <w:p/>
-    <w:p/>
+    </w:p>
     <w:p>
       <w:r>
         <w:t>Github repository url =</w:t>

</xml_diff>